<commit_message>
Agregados diagramas de robustez.
</commit_message>
<xml_diff>
--- a/SAP - TECNOLOGIA/Iteración II/01 - Análisis de Requerimientos/04 -Especificacion de Casos de Uso/V2.0/Especificacion CU v2.0.docx
+++ b/SAP - TECNOLOGIA/Iteración II/01 - Análisis de Requerimientos/04 -Especificacion de Casos de Uso/V2.0/Especificacion CU v2.0.docx
@@ -13464,7 +13464,7 @@
       </w:tblGrid>
       <w:tr>
         <w:trPr>
-          <w:trHeight w:val="465"/>
+          <w:trHeight w:val="141"/>
         </w:trPr>
         <w:tc>
           <w:tcPr>
@@ -13574,7 +13574,18 @@
                 <w:szCs w:val="20"/>
                 <w:lang w:eastAsia="es-AR"/>
               </w:rPr>
-              <w:t>Fecha: 19/05/2015</w:t>
+              <w:t>Fecha: 10/09</w:t>
+            </w:r>
+            <w:r>
+              <w:rPr>
+                <w:rFonts w:ascii="Arial" w:eastAsia="Times New Roman" w:hAnsi="Arial" w:cs="Arial"/>
+                <w:b/>
+                <w:bCs/>
+                <w:sz w:val="20"/>
+                <w:szCs w:val="20"/>
+                <w:lang w:eastAsia="es-AR"/>
+              </w:rPr>
+              <w:t>/2015</w:t>
             </w:r>
           </w:p>
         </w:tc>
@@ -14469,7 +14480,27 @@
                 <w:szCs w:val="20"/>
                 <w:lang w:eastAsia="es-AR"/>
               </w:rPr>
-              <w:t xml:space="preserve">, Paso 4 </w:t>
+              <w:t>, Paso 4</w:t>
+            </w:r>
+            <w:r>
+              <w:rPr>
+                <w:rFonts w:ascii="Arial" w:eastAsia="Times New Roman" w:hAnsi="Arial" w:cs="Arial"/>
+                <w:sz w:val="20"/>
+                <w:szCs w:val="20"/>
+                <w:lang w:eastAsia="es-AR"/>
+              </w:rPr>
+              <w:t>.a</w:t>
+            </w:r>
+            <w:bookmarkStart w:id="0" w:name="_GoBack"/>
+            <w:bookmarkEnd w:id="0"/>
+            <w:r>
+              <w:rPr>
+                <w:rFonts w:ascii="Arial" w:eastAsia="Times New Roman" w:hAnsi="Arial" w:cs="Arial"/>
+                <w:sz w:val="20"/>
+                <w:szCs w:val="20"/>
+                <w:lang w:eastAsia="es-AR"/>
+              </w:rPr>
+              <w:t xml:space="preserve"> </w:t>
             </w:r>
             <w:r>
               <w:rPr>
@@ -14573,7 +14604,7 @@
       </w:tr>
       <w:tr>
         <w:trPr>
-          <w:trHeight w:val="510"/>
+          <w:trHeight w:val="264"/>
         </w:trPr>
         <w:tc>
           <w:tcPr>
@@ -14808,7 +14839,25 @@
                 <w:szCs w:val="20"/>
                 <w:lang w:eastAsia="es-AR"/>
               </w:rPr>
-              <w:t>carga la información de pedido en el panel de detalle, el perfil del usuario (Nombre, dirección)</w:t>
+              <w:t xml:space="preserve">carga la información de </w:t>
+            </w:r>
+            <w:r>
+              <w:rPr>
+                <w:rFonts w:ascii="Arial" w:eastAsia="Times New Roman" w:hAnsi="Arial" w:cs="Arial"/>
+                <w:sz w:val="20"/>
+                <w:szCs w:val="20"/>
+                <w:lang w:eastAsia="es-AR"/>
+              </w:rPr>
+              <w:t xml:space="preserve">pedido en el panel de detalle y </w:t>
+            </w:r>
+            <w:r>
+              <w:rPr>
+                <w:rFonts w:ascii="Arial" w:eastAsia="Times New Roman" w:hAnsi="Arial" w:cs="Arial"/>
+                <w:sz w:val="20"/>
+                <w:szCs w:val="20"/>
+                <w:lang w:eastAsia="es-AR"/>
+              </w:rPr>
+              <w:t>el perfil del usuario (Nombre, dirección)</w:t>
             </w:r>
           </w:p>
         </w:tc>
@@ -14908,7 +14957,34 @@
                 <w:szCs w:val="20"/>
                 <w:lang w:eastAsia="es-AR"/>
               </w:rPr>
-              <w:t xml:space="preserve"> los datos mencionados en el paso anterior incluyendo un botón que permite editar la dirección y un campo para ingresar el valor a abonar</w:t>
+              <w:t xml:space="preserve"> los datos mencionados en el paso anterior incluyendo un botón q</w:t>
+            </w:r>
+            <w:r>
+              <w:rPr>
+                <w:rFonts w:ascii="Arial" w:eastAsia="Times New Roman" w:hAnsi="Arial" w:cs="Arial"/>
+                <w:sz w:val="20"/>
+                <w:szCs w:val="20"/>
+                <w:lang w:eastAsia="es-AR"/>
+              </w:rPr>
+              <w:t>ue permite editar la dirección,</w:t>
+            </w:r>
+            <w:r>
+              <w:rPr>
+                <w:rFonts w:ascii="Arial" w:eastAsia="Times New Roman" w:hAnsi="Arial" w:cs="Arial"/>
+                <w:sz w:val="20"/>
+                <w:szCs w:val="20"/>
+                <w:lang w:eastAsia="es-AR"/>
+              </w:rPr>
+              <w:t xml:space="preserve"> un campo para ingresar el valor a abonar</w:t>
+            </w:r>
+            <w:r>
+              <w:rPr>
+                <w:rFonts w:ascii="Arial" w:eastAsia="Times New Roman" w:hAnsi="Arial" w:cs="Arial"/>
+                <w:sz w:val="20"/>
+                <w:szCs w:val="20"/>
+                <w:lang w:eastAsia="es-AR"/>
+              </w:rPr>
+              <w:t xml:space="preserve"> y un campo de texto donde se actualiza el vuelto.</w:t>
             </w:r>
           </w:p>
         </w:tc>
@@ -14991,43 +15067,7 @@
                 <w:szCs w:val="20"/>
                 <w:lang w:eastAsia="es-AR"/>
               </w:rPr>
-              <w:t xml:space="preserve">actor puede modificar la dirección de </w:t>
-            </w:r>
-            <w:r>
-              <w:rPr>
-                <w:rFonts w:ascii="Arial" w:eastAsia="Times New Roman" w:hAnsi="Arial" w:cs="Arial"/>
-                <w:sz w:val="20"/>
-                <w:szCs w:val="20"/>
-                <w:lang w:eastAsia="es-AR"/>
-              </w:rPr>
-              <w:t>envió</w:t>
-            </w:r>
-            <w:r>
-              <w:rPr>
-                <w:rFonts w:ascii="Arial" w:eastAsia="Times New Roman" w:hAnsi="Arial" w:cs="Arial"/>
-                <w:sz w:val="20"/>
-                <w:szCs w:val="20"/>
-                <w:lang w:eastAsia="es-AR"/>
-              </w:rPr>
-              <w:t xml:space="preserve"> haciendo click en el botón editar. Punto de extensión CU</w:t>
-            </w:r>
-            <w:r>
-              <w:rPr>
-                <w:rFonts w:ascii="Arial" w:eastAsia="Times New Roman" w:hAnsi="Arial" w:cs="Arial"/>
-                <w:sz w:val="20"/>
-                <w:szCs w:val="20"/>
-                <w:lang w:eastAsia="es-AR"/>
-              </w:rPr>
-              <w:t>D10-</w:t>
-            </w:r>
-            <w:r>
-              <w:rPr>
-                <w:rFonts w:ascii="Arial" w:eastAsia="Times New Roman" w:hAnsi="Arial" w:cs="Arial"/>
-                <w:sz w:val="20"/>
-                <w:szCs w:val="20"/>
-                <w:lang w:eastAsia="es-AR"/>
-              </w:rPr>
-              <w:t xml:space="preserve"> Editar dirección</w:t>
+              <w:t>actor ingresa los campos requeridos (actualizando el label de vuelto automáticamente) y hace click en el botón enviar para confirmar su solicitud</w:t>
             </w:r>
           </w:p>
         </w:tc>
@@ -15062,6 +15102,89 @@
                 <w:lang w:eastAsia="es-AR"/>
               </w:rPr>
               <w:t> </w:t>
+            </w:r>
+            <w:r>
+              <w:rPr>
+                <w:rFonts w:ascii="Arial" w:eastAsia="Times New Roman" w:hAnsi="Arial" w:cs="Arial"/>
+                <w:sz w:val="20"/>
+                <w:szCs w:val="20"/>
+                <w:lang w:eastAsia="es-AR"/>
+              </w:rPr>
+              <w:t>4</w:t>
+            </w:r>
+            <w:r>
+              <w:rPr>
+                <w:rFonts w:ascii="Arial" w:eastAsia="Times New Roman" w:hAnsi="Arial" w:cs="Arial"/>
+                <w:sz w:val="20"/>
+                <w:szCs w:val="20"/>
+                <w:lang w:eastAsia="es-AR"/>
+              </w:rPr>
+              <w:t>.</w:t>
+            </w:r>
+            <w:r>
+              <w:rPr>
+                <w:rFonts w:ascii="Arial" w:eastAsia="Times New Roman" w:hAnsi="Arial" w:cs="Arial"/>
+                <w:sz w:val="20"/>
+                <w:szCs w:val="20"/>
+                <w:lang w:eastAsia="es-AR"/>
+              </w:rPr>
+              <w:t>a</w:t>
+            </w:r>
+            <w:r>
+              <w:rPr>
+                <w:rFonts w:ascii="Arial" w:eastAsia="Times New Roman" w:hAnsi="Arial" w:cs="Arial"/>
+                <w:sz w:val="20"/>
+                <w:szCs w:val="20"/>
+                <w:lang w:eastAsia="es-AR"/>
+              </w:rPr>
+              <w:t xml:space="preserve"> El </w:t>
+            </w:r>
+            <w:r>
+              <w:rPr>
+                <w:rFonts w:ascii="Arial" w:eastAsia="Times New Roman" w:hAnsi="Arial" w:cs="Arial"/>
+                <w:sz w:val="20"/>
+                <w:szCs w:val="20"/>
+                <w:lang w:eastAsia="es-AR"/>
+              </w:rPr>
+              <w:t>actor puede modificar la dirección de envío haciendo click en el botón editar. Punto de extensión CUD10- Editar dirección</w:t>
+            </w:r>
+            <w:r>
+              <w:rPr>
+                <w:rFonts w:ascii="Arial" w:eastAsia="Times New Roman" w:hAnsi="Arial" w:cs="Arial"/>
+                <w:sz w:val="20"/>
+                <w:szCs w:val="20"/>
+                <w:lang w:eastAsia="es-AR"/>
+              </w:rPr>
+              <w:t>.</w:t>
+            </w:r>
+          </w:p>
+          <w:p>
+            <w:pPr>
+              <w:spacing w:after="0" w:line="240" w:lineRule="auto"/>
+              <w:rPr>
+                <w:rFonts w:ascii="Arial" w:eastAsia="Times New Roman" w:hAnsi="Arial" w:cs="Arial"/>
+                <w:sz w:val="20"/>
+                <w:szCs w:val="20"/>
+                <w:lang w:eastAsia="es-AR"/>
+              </w:rPr>
+            </w:pPr>
+            <w:r>
+              <w:rPr>
+                <w:rFonts w:ascii="Arial" w:eastAsia="Times New Roman" w:hAnsi="Arial" w:cs="Arial"/>
+                <w:sz w:val="20"/>
+                <w:szCs w:val="20"/>
+                <w:lang w:eastAsia="es-AR"/>
+              </w:rPr>
+              <w:t>4.b</w:t>
+            </w:r>
+            <w:r>
+              <w:rPr>
+                <w:rFonts w:ascii="Arial" w:eastAsia="Times New Roman" w:hAnsi="Arial" w:cs="Arial"/>
+                <w:sz w:val="20"/>
+                <w:szCs w:val="20"/>
+                <w:lang w:eastAsia="es-AR"/>
+              </w:rPr>
+              <w:t xml:space="preserve"> El actor hace click en el botón volver para retornar con su elección del pedido</w:t>
             </w:r>
           </w:p>
         </w:tc>
@@ -15101,25 +15224,7 @@
                 <w:szCs w:val="20"/>
                 <w:lang w:eastAsia="es-AR"/>
               </w:rPr>
-              <w:t>5</w:t>
-            </w:r>
-            <w:r>
-              <w:rPr>
-                <w:rFonts w:ascii="Arial" w:eastAsia="Times New Roman" w:hAnsi="Arial" w:cs="Arial"/>
-                <w:sz w:val="20"/>
-                <w:szCs w:val="20"/>
-                <w:lang w:eastAsia="es-AR"/>
-              </w:rPr>
-              <w:t xml:space="preserve">. El </w:t>
-            </w:r>
-            <w:r>
-              <w:rPr>
-                <w:rFonts w:ascii="Arial" w:eastAsia="Times New Roman" w:hAnsi="Arial" w:cs="Arial"/>
-                <w:sz w:val="20"/>
-                <w:szCs w:val="20"/>
-                <w:lang w:eastAsia="es-AR"/>
-              </w:rPr>
-              <w:t>actor ingresa los campos requeridos y hace click en el botón enviar para confirmar su solicitud</w:t>
+              <w:t>6 El sistema verifica el correcto ingreso de datos</w:t>
             </w:r>
           </w:p>
         </w:tc>
@@ -15153,7 +15258,7 @@
                 <w:szCs w:val="20"/>
                 <w:lang w:eastAsia="es-AR"/>
               </w:rPr>
-              <w:t>5.1 El actor hace click en el botón volver para retornar con su elección del pedido</w:t>
+              <w:t>6.1 El sistema detecta error en el ingreso de datos y muestra una alerta del tipo informativa</w:t>
             </w:r>
           </w:p>
         </w:tc>
@@ -15192,16 +15297,7 @@
                 <w:szCs w:val="20"/>
                 <w:lang w:eastAsia="es-AR"/>
               </w:rPr>
-              <w:t>6 El sistema verifi</w:t>
-            </w:r>
-            <w:r>
-              <w:rPr>
-                <w:rFonts w:ascii="Arial" w:eastAsia="Times New Roman" w:hAnsi="Arial" w:cs="Arial"/>
-                <w:sz w:val="20"/>
-                <w:szCs w:val="20"/>
-                <w:lang w:eastAsia="es-AR"/>
-              </w:rPr>
-              <w:t>ca el correcto ingreso de datos</w:t>
+              <w:t>7 El sistema muestra un formulario modal preguntando si el usuario está seguro de solicitar el pedido</w:t>
             </w:r>
           </w:p>
         </w:tc>
@@ -15227,15 +15323,6 @@
                 <w:lang w:eastAsia="es-AR"/>
               </w:rPr>
             </w:pPr>
-            <w:r>
-              <w:rPr>
-                <w:rFonts w:ascii="Arial" w:eastAsia="Times New Roman" w:hAnsi="Arial" w:cs="Arial"/>
-                <w:sz w:val="20"/>
-                <w:szCs w:val="20"/>
-                <w:lang w:eastAsia="es-AR"/>
-              </w:rPr>
-              <w:t>6.1 El sistema detecta error en el ingreso de datos y muestra una alerta del tipo informativa</w:t>
-            </w:r>
           </w:p>
         </w:tc>
       </w:tr>
@@ -15273,7 +15360,7 @@
                 <w:szCs w:val="20"/>
                 <w:lang w:eastAsia="es-AR"/>
               </w:rPr>
-              <w:t>7 El sistema muestra un formulario modal preguntando si el usuario está seguro de solicitar el pedido</w:t>
+              <w:t>8 El actor acepta el formulario modal</w:t>
             </w:r>
           </w:p>
         </w:tc>
@@ -15299,6 +15386,15 @@
                 <w:lang w:eastAsia="es-AR"/>
               </w:rPr>
             </w:pPr>
+            <w:r>
+              <w:rPr>
+                <w:rFonts w:ascii="Arial" w:eastAsia="Times New Roman" w:hAnsi="Arial" w:cs="Arial"/>
+                <w:sz w:val="20"/>
+                <w:szCs w:val="20"/>
+                <w:lang w:eastAsia="es-AR"/>
+              </w:rPr>
+              <w:t>8.1 El actor cancela el formulario modal, y por lo tanto la solicitud</w:t>
+            </w:r>
           </w:p>
         </w:tc>
       </w:tr>
@@ -15336,7 +15432,7 @@
                 <w:szCs w:val="20"/>
                 <w:lang w:eastAsia="es-AR"/>
               </w:rPr>
-              <w:t>8 El actor acepta el formulario modal</w:t>
+              <w:t>9 El sistema guarda el pedido en la base de datos</w:t>
             </w:r>
           </w:p>
         </w:tc>
@@ -15362,15 +15458,6 @@
                 <w:lang w:eastAsia="es-AR"/>
               </w:rPr>
             </w:pPr>
-            <w:r>
-              <w:rPr>
-                <w:rFonts w:ascii="Arial" w:eastAsia="Times New Roman" w:hAnsi="Arial" w:cs="Arial"/>
-                <w:sz w:val="20"/>
-                <w:szCs w:val="20"/>
-                <w:lang w:eastAsia="es-AR"/>
-              </w:rPr>
-              <w:t>8.1 El actor cancela el formulario modal, y por lo tanto la solicitud</w:t>
-            </w:r>
           </w:p>
         </w:tc>
       </w:tr>
@@ -15408,7 +15495,7 @@
                 <w:szCs w:val="20"/>
                 <w:lang w:eastAsia="es-AR"/>
               </w:rPr>
-              <w:t>9 El sistema guarda los pedidos en la base de datos</w:t>
+              <w:t>10 El sistema muestra que el pedido ha sido procesado</w:t>
             </w:r>
           </w:p>
         </w:tc>
@@ -15434,6 +15521,15 @@
                 <w:lang w:eastAsia="es-AR"/>
               </w:rPr>
             </w:pPr>
+            <w:r>
+              <w:rPr>
+                <w:rFonts w:ascii="Arial" w:eastAsia="Times New Roman" w:hAnsi="Arial" w:cs="Arial"/>
+                <w:sz w:val="20"/>
+                <w:szCs w:val="20"/>
+                <w:lang w:eastAsia="es-AR"/>
+              </w:rPr>
+              <w:t>10.1 El sistema muestra una alerta, que no pudo procesar el pedido</w:t>
+            </w:r>
           </w:p>
         </w:tc>
       </w:tr>
@@ -15471,7 +15567,7 @@
                 <w:szCs w:val="20"/>
                 <w:lang w:eastAsia="es-AR"/>
               </w:rPr>
-              <w:t>10 El sistema muestra que el pedido ha sido procesado</w:t>
+              <w:t>11.Se incluye el CUD10- Enviar Mail</w:t>
             </w:r>
           </w:p>
         </w:tc>
@@ -15497,15 +15593,6 @@
                 <w:lang w:eastAsia="es-AR"/>
               </w:rPr>
             </w:pPr>
-            <w:r>
-              <w:rPr>
-                <w:rFonts w:ascii="Arial" w:eastAsia="Times New Roman" w:hAnsi="Arial" w:cs="Arial"/>
-                <w:sz w:val="20"/>
-                <w:szCs w:val="20"/>
-                <w:lang w:eastAsia="es-AR"/>
-              </w:rPr>
-              <w:t>10.1 El sistema muestra una alerta, que no pudo procesar el pedido</w:t>
-            </w:r>
           </w:p>
         </w:tc>
       </w:tr>
@@ -15531,73 +15618,23 @@
               <w:spacing w:after="0" w:line="240" w:lineRule="auto"/>
               <w:rPr>
                 <w:rFonts w:ascii="Arial" w:eastAsia="Times New Roman" w:hAnsi="Arial" w:cs="Arial"/>
-                <w:sz w:val="20"/>
-                <w:szCs w:val="20"/>
-                <w:lang w:eastAsia="es-AR"/>
-              </w:rPr>
-            </w:pPr>
-            <w:r>
-              <w:rPr>
-                <w:rFonts w:ascii="Arial" w:eastAsia="Times New Roman" w:hAnsi="Arial" w:cs="Arial"/>
-                <w:sz w:val="20"/>
-                <w:szCs w:val="20"/>
-                <w:lang w:eastAsia="es-AR"/>
-              </w:rPr>
-              <w:t>1</w:t>
-            </w:r>
-            <w:r>
-              <w:rPr>
-                <w:rFonts w:ascii="Arial" w:eastAsia="Times New Roman" w:hAnsi="Arial" w:cs="Arial"/>
-                <w:sz w:val="20"/>
-                <w:szCs w:val="20"/>
-                <w:lang w:eastAsia="es-AR"/>
-              </w:rPr>
-              <w:t>1</w:t>
-            </w:r>
-            <w:r>
-              <w:rPr>
-                <w:rFonts w:ascii="Arial" w:eastAsia="Times New Roman" w:hAnsi="Arial" w:cs="Arial"/>
-                <w:sz w:val="20"/>
-                <w:szCs w:val="20"/>
-                <w:lang w:eastAsia="es-AR"/>
-              </w:rPr>
-              <w:t>.</w:t>
-            </w:r>
-            <w:r>
-              <w:rPr>
-                <w:rFonts w:ascii="Arial" w:eastAsia="Times New Roman" w:hAnsi="Arial" w:cs="Arial"/>
-                <w:sz w:val="20"/>
-                <w:szCs w:val="20"/>
-                <w:lang w:eastAsia="es-AR"/>
-              </w:rPr>
-              <w:t xml:space="preserve">Se incluye </w:t>
-            </w:r>
-            <w:r>
-              <w:rPr>
-                <w:rFonts w:ascii="Arial" w:eastAsia="Times New Roman" w:hAnsi="Arial" w:cs="Arial"/>
-                <w:sz w:val="20"/>
-                <w:szCs w:val="20"/>
-                <w:lang w:eastAsia="es-AR"/>
-              </w:rPr>
-              <w:t xml:space="preserve">el </w:t>
-            </w:r>
-            <w:r>
-              <w:rPr>
-                <w:rFonts w:ascii="Arial" w:eastAsia="Times New Roman" w:hAnsi="Arial" w:cs="Arial"/>
-                <w:sz w:val="20"/>
-                <w:szCs w:val="20"/>
-                <w:lang w:eastAsia="es-AR"/>
-              </w:rPr>
-              <w:t>CU</w:t>
-            </w:r>
-            <w:r>
-              <w:rPr>
-                <w:rFonts w:ascii="Arial" w:eastAsia="Times New Roman" w:hAnsi="Arial" w:cs="Arial"/>
-                <w:sz w:val="20"/>
-                <w:szCs w:val="20"/>
-                <w:lang w:eastAsia="es-AR"/>
-              </w:rPr>
-              <w:t>D10- Enviar Mail</w:t>
+                <w:b/>
+                <w:bCs/>
+                <w:sz w:val="20"/>
+                <w:szCs w:val="20"/>
+                <w:lang w:eastAsia="es-AR"/>
+              </w:rPr>
+            </w:pPr>
+            <w:r>
+              <w:rPr>
+                <w:rFonts w:ascii="Arial" w:eastAsia="Times New Roman" w:hAnsi="Arial" w:cs="Arial"/>
+                <w:b/>
+                <w:bCs/>
+                <w:sz w:val="20"/>
+                <w:szCs w:val="20"/>
+                <w:lang w:eastAsia="es-AR"/>
+              </w:rPr>
+              <w:t>Pos-condición</w:t>
             </w:r>
           </w:p>
         </w:tc>
@@ -15623,6 +15660,171 @@
                 <w:lang w:eastAsia="es-AR"/>
               </w:rPr>
             </w:pPr>
+            <w:r>
+              <w:rPr>
+                <w:rFonts w:ascii="Arial" w:eastAsia="Times New Roman" w:hAnsi="Arial" w:cs="Arial"/>
+                <w:sz w:val="20"/>
+                <w:szCs w:val="20"/>
+                <w:lang w:eastAsia="es-AR"/>
+              </w:rPr>
+              <w:t xml:space="preserve">El actor ha </w:t>
+            </w:r>
+            <w:r>
+              <w:rPr>
+                <w:rFonts w:ascii="Arial" w:eastAsia="Times New Roman" w:hAnsi="Arial" w:cs="Arial"/>
+                <w:sz w:val="20"/>
+                <w:szCs w:val="20"/>
+                <w:lang w:eastAsia="es-AR"/>
+              </w:rPr>
+              <w:t>enviado una solicitud de pedido</w:t>
+            </w:r>
+            <w:r>
+              <w:rPr>
+                <w:rFonts w:ascii="Arial" w:eastAsia="Times New Roman" w:hAnsi="Arial" w:cs="Arial"/>
+                <w:sz w:val="20"/>
+                <w:szCs w:val="20"/>
+                <w:lang w:eastAsia="es-AR"/>
+              </w:rPr>
+              <w:t>.</w:t>
+            </w:r>
+          </w:p>
+        </w:tc>
+      </w:tr>
+      <w:tr>
+        <w:trPr>
+          <w:trHeight w:val="465"/>
+        </w:trPr>
+        <w:tc>
+          <w:tcPr>
+            <w:tcW w:w="2060" w:type="dxa"/>
+            <w:tcBorders>
+              <w:top w:val="single" w:sz="4" w:space="0" w:color="auto"/>
+              <w:bottom w:val="single" w:sz="4" w:space="0" w:color="auto"/>
+              <w:right w:val="single" w:sz="4" w:space="0" w:color="auto"/>
+            </w:tcBorders>
+            <w:shd w:val="clear" w:color="000000" w:fill="FFFFFF"/>
+            <w:vAlign w:val="center"/>
+            <w:hideMark/>
+          </w:tcPr>
+          <w:p>
+            <w:pPr>
+              <w:spacing w:after="0" w:line="240" w:lineRule="auto"/>
+              <w:jc w:val="center"/>
+              <w:rPr>
+                <w:rFonts w:ascii="Calibri" w:eastAsia="Times New Roman" w:hAnsi="Calibri" w:cs="Times New Roman"/>
+                <w:color w:val="000000"/>
+                <w:lang w:eastAsia="es-AR"/>
+              </w:rPr>
+            </w:pPr>
+            <w:r>
+              <w:rPr>
+                <w:rFonts w:ascii="Calibri" w:eastAsia="Times New Roman" w:hAnsi="Calibri" w:cs="Times New Roman"/>
+                <w:color w:val="000000"/>
+                <w:lang w:eastAsia="es-AR"/>
+              </w:rPr>
+              <w:lastRenderedPageBreak/>
+              <w:t> </w:t>
+            </w:r>
+          </w:p>
+        </w:tc>
+        <w:tc>
+          <w:tcPr>
+            <w:tcW w:w="2680" w:type="dxa"/>
+            <w:tcBorders>
+              <w:top w:val="single" w:sz="4" w:space="0" w:color="auto"/>
+              <w:left w:val="nil"/>
+              <w:bottom w:val="single" w:sz="4" w:space="0" w:color="auto"/>
+              <w:right w:val="single" w:sz="4" w:space="0" w:color="auto"/>
+            </w:tcBorders>
+            <w:shd w:val="clear" w:color="000000" w:fill="FFFF00"/>
+            <w:vAlign w:val="center"/>
+            <w:hideMark/>
+          </w:tcPr>
+          <w:p>
+            <w:pPr>
+              <w:spacing w:after="0" w:line="240" w:lineRule="auto"/>
+              <w:jc w:val="center"/>
+              <w:rPr>
+                <w:rFonts w:ascii="Arial" w:eastAsia="Times New Roman" w:hAnsi="Arial" w:cs="Arial"/>
+                <w:b/>
+                <w:bCs/>
+                <w:sz w:val="36"/>
+                <w:szCs w:val="36"/>
+                <w:lang w:eastAsia="es-AR"/>
+              </w:rPr>
+            </w:pPr>
+            <w:r>
+              <w:rPr>
+                <w:rFonts w:ascii="Arial" w:eastAsia="Times New Roman" w:hAnsi="Arial" w:cs="Arial"/>
+                <w:b/>
+                <w:bCs/>
+                <w:sz w:val="36"/>
+                <w:szCs w:val="36"/>
+                <w:lang w:eastAsia="es-AR"/>
+              </w:rPr>
+              <w:t>Caso de Uso</w:t>
+            </w:r>
+          </w:p>
+        </w:tc>
+        <w:tc>
+          <w:tcPr>
+            <w:tcW w:w="4044" w:type="dxa"/>
+            <w:tcBorders>
+              <w:top w:val="single" w:sz="4" w:space="0" w:color="auto"/>
+              <w:left w:val="nil"/>
+              <w:bottom w:val="single" w:sz="4" w:space="0" w:color="auto"/>
+              <w:right w:val="single" w:sz="4" w:space="0" w:color="auto"/>
+            </w:tcBorders>
+            <w:shd w:val="clear" w:color="000000" w:fill="D9E1F2"/>
+            <w:vAlign w:val="center"/>
+            <w:hideMark/>
+          </w:tcPr>
+          <w:p>
+            <w:pPr>
+              <w:spacing w:after="0" w:line="240" w:lineRule="auto"/>
+              <w:jc w:val="center"/>
+              <w:rPr>
+                <w:rFonts w:ascii="Arial" w:eastAsia="Times New Roman" w:hAnsi="Arial" w:cs="Arial"/>
+                <w:b/>
+                <w:bCs/>
+                <w:sz w:val="20"/>
+                <w:szCs w:val="20"/>
+                <w:lang w:eastAsia="es-AR"/>
+              </w:rPr>
+            </w:pPr>
+            <w:r>
+              <w:rPr>
+                <w:rFonts w:ascii="Arial" w:eastAsia="Times New Roman" w:hAnsi="Arial" w:cs="Arial"/>
+                <w:b/>
+                <w:bCs/>
+                <w:sz w:val="20"/>
+                <w:szCs w:val="20"/>
+                <w:lang w:eastAsia="es-AR"/>
+              </w:rPr>
+              <w:t>Fecha: 1</w:t>
+            </w:r>
+            <w:r>
+              <w:rPr>
+                <w:rFonts w:ascii="Arial" w:eastAsia="Times New Roman" w:hAnsi="Arial" w:cs="Arial"/>
+                <w:b/>
+                <w:bCs/>
+                <w:sz w:val="20"/>
+                <w:szCs w:val="20"/>
+                <w:lang w:eastAsia="es-AR"/>
+              </w:rPr>
+              <w:t>0/09</w:t>
+            </w:r>
+            <w:r>
+              <w:rPr>
+                <w:rFonts w:ascii="Arial" w:eastAsia="Times New Roman" w:hAnsi="Arial" w:cs="Arial"/>
+                <w:b/>
+                <w:bCs/>
+                <w:sz w:val="20"/>
+                <w:szCs w:val="20"/>
+                <w:lang w:eastAsia="es-AR"/>
+              </w:rPr>
+              <w:t>/2015</w:t>
+            </w:r>
           </w:p>
         </w:tc>
       </w:tr>
@@ -15636,10 +15838,10 @@
             <w:tcBorders>
               <w:top w:val="nil"/>
               <w:left w:val="single" w:sz="4" w:space="0" w:color="auto"/>
-              <w:bottom w:val="nil"/>
+              <w:bottom w:val="single" w:sz="4" w:space="0" w:color="auto"/>
               <w:right w:val="single" w:sz="4" w:space="0" w:color="auto"/>
             </w:tcBorders>
-            <w:shd w:val="clear" w:color="auto" w:fill="auto"/>
+            <w:shd w:val="clear" w:color="000000" w:fill="FCE4D6"/>
             <w:noWrap/>
             <w:vAlign w:val="center"/>
             <w:hideMark/>
@@ -15665,7 +15867,7 @@
                 <w:szCs w:val="20"/>
                 <w:lang w:eastAsia="es-AR"/>
               </w:rPr>
-              <w:t>Pos-condición</w:t>
+              <w:t>Código</w:t>
             </w:r>
           </w:p>
         </w:tc>
@@ -15674,225 +15876,33 @@
             <w:tcW w:w="6724" w:type="dxa"/>
             <w:gridSpan w:val="2"/>
             <w:tcBorders>
-              <w:top w:val="nil"/>
-              <w:left w:val="nil"/>
-              <w:bottom w:val="nil"/>
-              <w:right w:val="single" w:sz="4" w:space="0" w:color="000000"/>
-            </w:tcBorders>
-            <w:shd w:val="clear" w:color="auto" w:fill="auto"/>
-            <w:vAlign w:val="center"/>
-            <w:hideMark/>
-          </w:tcPr>
-          <w:p>
-            <w:pPr>
-              <w:spacing w:after="0" w:line="240" w:lineRule="auto"/>
-              <w:rPr>
-                <w:rFonts w:ascii="Arial" w:eastAsia="Times New Roman" w:hAnsi="Arial" w:cs="Arial"/>
-                <w:sz w:val="20"/>
-                <w:szCs w:val="20"/>
-                <w:lang w:eastAsia="es-AR"/>
-              </w:rPr>
-            </w:pPr>
-            <w:r>
-              <w:rPr>
-                <w:rFonts w:ascii="Arial" w:eastAsia="Times New Roman" w:hAnsi="Arial" w:cs="Arial"/>
-                <w:sz w:val="20"/>
-                <w:szCs w:val="20"/>
-                <w:lang w:eastAsia="es-AR"/>
-              </w:rPr>
-              <w:t xml:space="preserve">El actor ha </w:t>
-            </w:r>
-            <w:r>
-              <w:rPr>
-                <w:rFonts w:ascii="Arial" w:eastAsia="Times New Roman" w:hAnsi="Arial" w:cs="Arial"/>
-                <w:sz w:val="20"/>
-                <w:szCs w:val="20"/>
-                <w:lang w:eastAsia="es-AR"/>
-              </w:rPr>
-              <w:t>enviado una solicitud de pedido</w:t>
-            </w:r>
-            <w:r>
-              <w:rPr>
-                <w:rFonts w:ascii="Arial" w:eastAsia="Times New Roman" w:hAnsi="Arial" w:cs="Arial"/>
-                <w:sz w:val="20"/>
-                <w:szCs w:val="20"/>
-                <w:lang w:eastAsia="es-AR"/>
-              </w:rPr>
-              <w:t>.</w:t>
-            </w:r>
-          </w:p>
-        </w:tc>
-      </w:tr>
-      <w:tr>
-        <w:trPr>
-          <w:trHeight w:val="80"/>
-        </w:trPr>
-        <w:tc>
-          <w:tcPr>
-            <w:tcW w:w="2060" w:type="dxa"/>
-            <w:tcBorders>
-              <w:top w:val="nil"/>
-              <w:left w:val="single" w:sz="4" w:space="0" w:color="auto"/>
-              <w:bottom w:val="single" w:sz="4" w:space="0" w:color="auto"/>
-              <w:right w:val="single" w:sz="4" w:space="0" w:color="auto"/>
-            </w:tcBorders>
-            <w:shd w:val="clear" w:color="auto" w:fill="auto"/>
-            <w:noWrap/>
-            <w:vAlign w:val="center"/>
-          </w:tcPr>
-          <w:p>
-            <w:pPr>
-              <w:spacing w:after="0" w:line="240" w:lineRule="auto"/>
-              <w:rPr>
-                <w:rFonts w:ascii="Arial" w:eastAsia="Times New Roman" w:hAnsi="Arial" w:cs="Arial"/>
-                <w:b/>
-                <w:bCs/>
-                <w:sz w:val="20"/>
-                <w:szCs w:val="20"/>
-                <w:lang w:eastAsia="es-AR"/>
-              </w:rPr>
-            </w:pPr>
-          </w:p>
-        </w:tc>
-        <w:tc>
-          <w:tcPr>
-            <w:tcW w:w="6724" w:type="dxa"/>
-            <w:gridSpan w:val="2"/>
-            <w:tcBorders>
-              <w:top w:val="nil"/>
-              <w:left w:val="nil"/>
-              <w:bottom w:val="single" w:sz="4" w:space="0" w:color="auto"/>
-              <w:right w:val="single" w:sz="4" w:space="0" w:color="000000"/>
-            </w:tcBorders>
-            <w:shd w:val="clear" w:color="auto" w:fill="auto"/>
-            <w:vAlign w:val="center"/>
-          </w:tcPr>
-          <w:p>
-            <w:pPr>
-              <w:spacing w:after="0" w:line="240" w:lineRule="auto"/>
-              <w:rPr>
-                <w:rFonts w:ascii="Arial" w:eastAsia="Times New Roman" w:hAnsi="Arial" w:cs="Arial"/>
-                <w:sz w:val="20"/>
-                <w:szCs w:val="20"/>
-                <w:lang w:eastAsia="es-AR"/>
-              </w:rPr>
-            </w:pPr>
-          </w:p>
-        </w:tc>
-      </w:tr>
-      <w:tr>
-        <w:trPr>
-          <w:trHeight w:val="465"/>
-        </w:trPr>
-        <w:tc>
-          <w:tcPr>
-            <w:tcW w:w="2060" w:type="dxa"/>
-            <w:tcBorders>
-              <w:top w:val="single" w:sz="4" w:space="0" w:color="auto"/>
-              <w:left w:val="single" w:sz="4" w:space="0" w:color="auto"/>
-              <w:bottom w:val="single" w:sz="4" w:space="0" w:color="auto"/>
-              <w:right w:val="single" w:sz="4" w:space="0" w:color="auto"/>
-            </w:tcBorders>
-            <w:shd w:val="clear" w:color="000000" w:fill="FFFFFF"/>
-            <w:vAlign w:val="center"/>
-            <w:hideMark/>
-          </w:tcPr>
-          <w:p>
-            <w:pPr>
-              <w:spacing w:after="0" w:line="240" w:lineRule="auto"/>
-              <w:jc w:val="center"/>
-              <w:rPr>
-                <w:rFonts w:ascii="Calibri" w:eastAsia="Times New Roman" w:hAnsi="Calibri" w:cs="Times New Roman"/>
-                <w:color w:val="000000"/>
-                <w:lang w:eastAsia="es-AR"/>
-              </w:rPr>
-            </w:pPr>
-            <w:r>
-              <w:rPr>
-                <w:rFonts w:ascii="Calibri" w:eastAsia="Times New Roman" w:hAnsi="Calibri" w:cs="Times New Roman"/>
-                <w:color w:val="000000"/>
-                <w:lang w:eastAsia="es-AR"/>
-              </w:rPr>
-              <w:lastRenderedPageBreak/>
-              <w:t> </w:t>
-            </w:r>
-          </w:p>
-        </w:tc>
-        <w:tc>
-          <w:tcPr>
-            <w:tcW w:w="2680" w:type="dxa"/>
-            <w:tcBorders>
               <w:top w:val="single" w:sz="4" w:space="0" w:color="auto"/>
               <w:left w:val="nil"/>
               <w:bottom w:val="single" w:sz="4" w:space="0" w:color="auto"/>
-              <w:right w:val="single" w:sz="4" w:space="0" w:color="auto"/>
-            </w:tcBorders>
-            <w:shd w:val="clear" w:color="000000" w:fill="FFFF00"/>
-            <w:vAlign w:val="center"/>
-            <w:hideMark/>
-          </w:tcPr>
-          <w:p>
-            <w:pPr>
-              <w:spacing w:after="0" w:line="240" w:lineRule="auto"/>
-              <w:jc w:val="center"/>
-              <w:rPr>
-                <w:rFonts w:ascii="Arial" w:eastAsia="Times New Roman" w:hAnsi="Arial" w:cs="Arial"/>
-                <w:b/>
-                <w:bCs/>
-                <w:sz w:val="36"/>
-                <w:szCs w:val="36"/>
-                <w:lang w:eastAsia="es-AR"/>
-              </w:rPr>
-            </w:pPr>
-            <w:r>
-              <w:rPr>
-                <w:rFonts w:ascii="Arial" w:eastAsia="Times New Roman" w:hAnsi="Arial" w:cs="Arial"/>
-                <w:b/>
-                <w:bCs/>
-                <w:sz w:val="36"/>
-                <w:szCs w:val="36"/>
-                <w:lang w:eastAsia="es-AR"/>
-              </w:rPr>
-              <w:t>Caso de Uso</w:t>
-            </w:r>
-          </w:p>
-        </w:tc>
-        <w:tc>
-          <w:tcPr>
-            <w:tcW w:w="4044" w:type="dxa"/>
-            <w:tcBorders>
-              <w:top w:val="single" w:sz="4" w:space="0" w:color="auto"/>
-              <w:left w:val="nil"/>
-              <w:bottom w:val="single" w:sz="4" w:space="0" w:color="auto"/>
-              <w:right w:val="single" w:sz="4" w:space="0" w:color="auto"/>
-            </w:tcBorders>
-            <w:shd w:val="clear" w:color="000000" w:fill="D9E1F2"/>
-            <w:vAlign w:val="center"/>
-            <w:hideMark/>
-          </w:tcPr>
-          <w:p>
-            <w:pPr>
-              <w:spacing w:after="0" w:line="240" w:lineRule="auto"/>
-              <w:jc w:val="center"/>
-              <w:rPr>
-                <w:rFonts w:ascii="Arial" w:eastAsia="Times New Roman" w:hAnsi="Arial" w:cs="Arial"/>
-                <w:b/>
-                <w:bCs/>
-                <w:sz w:val="20"/>
-                <w:szCs w:val="20"/>
-                <w:lang w:eastAsia="es-AR"/>
-              </w:rPr>
-            </w:pPr>
-            <w:r>
-              <w:rPr>
-                <w:rFonts w:ascii="Arial" w:eastAsia="Times New Roman" w:hAnsi="Arial" w:cs="Arial"/>
-                <w:b/>
-                <w:bCs/>
-                <w:sz w:val="20"/>
-                <w:szCs w:val="20"/>
-                <w:lang w:eastAsia="es-AR"/>
-              </w:rPr>
-              <w:t>Fecha: 19/05/2015</w:t>
+              <w:right w:val="single" w:sz="4" w:space="0" w:color="000000"/>
+            </w:tcBorders>
+            <w:shd w:val="clear" w:color="auto" w:fill="auto"/>
+            <w:vAlign w:val="center"/>
+            <w:hideMark/>
+          </w:tcPr>
+          <w:p>
+            <w:pPr>
+              <w:spacing w:after="0" w:line="240" w:lineRule="auto"/>
+              <w:rPr>
+                <w:rFonts w:ascii="Arial" w:eastAsia="Times New Roman" w:hAnsi="Arial" w:cs="Arial"/>
+                <w:sz w:val="20"/>
+                <w:szCs w:val="20"/>
+                <w:lang w:eastAsia="es-AR"/>
+              </w:rPr>
+            </w:pPr>
+            <w:r>
+              <w:rPr>
+                <w:rFonts w:ascii="Arial" w:eastAsia="Times New Roman" w:hAnsi="Arial" w:cs="Arial"/>
+                <w:sz w:val="20"/>
+                <w:szCs w:val="20"/>
+                <w:lang w:eastAsia="es-AR"/>
+              </w:rPr>
+              <w:t>CUD09</w:t>
             </w:r>
           </w:p>
         </w:tc>
@@ -15936,7 +15946,7 @@
                 <w:szCs w:val="20"/>
                 <w:lang w:eastAsia="es-AR"/>
               </w:rPr>
-              <w:t>Código</w:t>
+              <w:t>Nombre</w:t>
             </w:r>
           </w:p>
         </w:tc>
@@ -15971,95 +15981,7 @@
                 <w:szCs w:val="20"/>
                 <w:lang w:eastAsia="es-AR"/>
               </w:rPr>
-              <w:t>CUD09</w:t>
-            </w:r>
-          </w:p>
-        </w:tc>
-      </w:tr>
-      <w:tr>
-        <w:trPr>
-          <w:trHeight w:val="300"/>
-        </w:trPr>
-        <w:tc>
-          <w:tcPr>
-            <w:tcW w:w="2060" w:type="dxa"/>
-            <w:tcBorders>
-              <w:top w:val="nil"/>
-              <w:left w:val="single" w:sz="4" w:space="0" w:color="auto"/>
-              <w:bottom w:val="single" w:sz="4" w:space="0" w:color="auto"/>
-              <w:right w:val="single" w:sz="4" w:space="0" w:color="auto"/>
-            </w:tcBorders>
-            <w:shd w:val="clear" w:color="000000" w:fill="FCE4D6"/>
-            <w:noWrap/>
-            <w:vAlign w:val="center"/>
-            <w:hideMark/>
-          </w:tcPr>
-          <w:p>
-            <w:pPr>
-              <w:spacing w:after="0" w:line="240" w:lineRule="auto"/>
-              <w:rPr>
-                <w:rFonts w:ascii="Arial" w:eastAsia="Times New Roman" w:hAnsi="Arial" w:cs="Arial"/>
-                <w:b/>
-                <w:bCs/>
-                <w:sz w:val="20"/>
-                <w:szCs w:val="20"/>
-                <w:lang w:eastAsia="es-AR"/>
-              </w:rPr>
-            </w:pPr>
-            <w:r>
-              <w:rPr>
-                <w:rFonts w:ascii="Arial" w:eastAsia="Times New Roman" w:hAnsi="Arial" w:cs="Arial"/>
-                <w:b/>
-                <w:bCs/>
-                <w:sz w:val="20"/>
-                <w:szCs w:val="20"/>
-                <w:lang w:eastAsia="es-AR"/>
-              </w:rPr>
-              <w:t>Nombre</w:t>
-            </w:r>
-          </w:p>
-        </w:tc>
-        <w:tc>
-          <w:tcPr>
-            <w:tcW w:w="6724" w:type="dxa"/>
-            <w:gridSpan w:val="2"/>
-            <w:tcBorders>
-              <w:top w:val="single" w:sz="4" w:space="0" w:color="auto"/>
-              <w:left w:val="nil"/>
-              <w:bottom w:val="single" w:sz="4" w:space="0" w:color="auto"/>
-              <w:right w:val="single" w:sz="4" w:space="0" w:color="000000"/>
-            </w:tcBorders>
-            <w:shd w:val="clear" w:color="auto" w:fill="auto"/>
-            <w:vAlign w:val="center"/>
-            <w:hideMark/>
-          </w:tcPr>
-          <w:p>
-            <w:pPr>
-              <w:spacing w:after="0" w:line="240" w:lineRule="auto"/>
-              <w:rPr>
-                <w:rFonts w:ascii="Arial" w:eastAsia="Times New Roman" w:hAnsi="Arial" w:cs="Arial"/>
-                <w:sz w:val="20"/>
-                <w:szCs w:val="20"/>
-                <w:lang w:eastAsia="es-AR"/>
-              </w:rPr>
-            </w:pPr>
-            <w:r>
-              <w:rPr>
-                <w:rFonts w:ascii="Arial" w:eastAsia="Times New Roman" w:hAnsi="Arial" w:cs="Arial"/>
-                <w:sz w:val="20"/>
-                <w:szCs w:val="20"/>
-                <w:lang w:eastAsia="es-AR"/>
-              </w:rPr>
-              <w:t>Editar</w:t>
-            </w:r>
-            <w:r>
-              <w:rPr>
-                <w:rFonts w:ascii="Arial" w:eastAsia="Times New Roman" w:hAnsi="Arial" w:cs="Arial"/>
-                <w:sz w:val="20"/>
-                <w:szCs w:val="20"/>
-                <w:lang w:eastAsia="es-AR"/>
-              </w:rPr>
-              <w:t xml:space="preserve"> dirección</w:t>
+              <w:t>Editar dirección</w:t>
             </w:r>
           </w:p>
         </w:tc>
@@ -17630,7 +17552,29 @@
                 <w:szCs w:val="20"/>
                 <w:lang w:eastAsia="es-AR"/>
               </w:rPr>
-              <w:t>Fecha: 19/05/2015</w:t>
+              <w:t>Fecha: 1</w:t>
+            </w:r>
+            <w:r>
+              <w:rPr>
+                <w:rFonts w:ascii="Arial" w:eastAsia="Times New Roman" w:hAnsi="Arial" w:cs="Arial"/>
+                <w:b/>
+                <w:bCs/>
+                <w:sz w:val="20"/>
+                <w:szCs w:val="20"/>
+                <w:lang w:eastAsia="es-AR"/>
+              </w:rPr>
+              <w:t>0/09</w:t>
+            </w:r>
+            <w:r>
+              <w:rPr>
+                <w:rFonts w:ascii="Arial" w:eastAsia="Times New Roman" w:hAnsi="Arial" w:cs="Arial"/>
+                <w:b/>
+                <w:bCs/>
+                <w:sz w:val="20"/>
+                <w:szCs w:val="20"/>
+                <w:lang w:eastAsia="es-AR"/>
+              </w:rPr>
+              <w:t>/2015</w:t>
             </w:r>
           </w:p>
         </w:tc>
@@ -17869,8 +17813,6 @@
               </w:rPr>
               <w:t>RF09</w:t>
             </w:r>
-            <w:bookmarkStart w:id="0" w:name="_GoBack"/>
-            <w:bookmarkEnd w:id="0"/>
           </w:p>
         </w:tc>
       </w:tr>
@@ -19284,7 +19226,7 @@
 
 <file path=word/numbering.xml><?xml version="1.0" encoding="utf-8"?>
 <w:numbering xmlns:wpc="http://schemas.microsoft.com/office/word/2010/wordprocessingCanvas" xmlns:mc="http://schemas.openxmlformats.org/markup-compatibility/2006" xmlns:o="urn:schemas-microsoft-com:office:office" xmlns:r="http://schemas.openxmlformats.org/officeDocument/2006/relationships" xmlns:m="http://schemas.openxmlformats.org/officeDocument/2006/math" xmlns:v="urn:schemas-microsoft-com:vml" xmlns:wp14="http://schemas.microsoft.com/office/word/2010/wordprocessingDrawing" xmlns:wp="http://schemas.openxmlformats.org/drawingml/2006/wordprocessingDrawing" xmlns:w10="urn:schemas-microsoft-com:office:word" xmlns:w="http://schemas.openxmlformats.org/wordprocessingml/2006/main" xmlns:w14="http://schemas.microsoft.com/office/word/2010/wordml" xmlns:w15="http://schemas.microsoft.com/office/word/2012/wordml" xmlns:wpg="http://schemas.microsoft.com/office/word/2010/wordprocessingGroup" xmlns:wpi="http://schemas.microsoft.com/office/word/2010/wordprocessingInk" xmlns:wne="http://schemas.microsoft.com/office/word/2006/wordml" xmlns:wps="http://schemas.microsoft.com/office/word/2010/wordprocessingShape" mc:Ignorable="w14 w15 wp14">
-  <w:abstractNum w:abstractNumId="0">
+  <w:abstractNum w:abstractNumId="0" w15:restartNumberingAfterBreak="0">
     <w:nsid w:val="00CD64B7"/>
     <w:multiLevelType w:val="multilevel"/>
     <w:tmpl w:val="A6744E00"/>
@@ -19405,7 +19347,7 @@
       </w:rPr>
     </w:lvl>
   </w:abstractNum>
-  <w:abstractNum w:abstractNumId="1">
+  <w:abstractNum w:abstractNumId="1" w15:restartNumberingAfterBreak="0">
     <w:nsid w:val="039F0D7D"/>
     <w:multiLevelType w:val="hybridMultilevel"/>
     <w:tmpl w:val="4CC0D178"/>
@@ -19491,7 +19433,7 @@
       </w:pPr>
     </w:lvl>
   </w:abstractNum>
-  <w:abstractNum w:abstractNumId="2">
+  <w:abstractNum w:abstractNumId="2" w15:restartNumberingAfterBreak="0">
     <w:nsid w:val="0C2B0BB2"/>
     <w:multiLevelType w:val="multilevel"/>
     <w:tmpl w:val="267E2670"/>
@@ -19612,7 +19554,7 @@
       </w:rPr>
     </w:lvl>
   </w:abstractNum>
-  <w:abstractNum w:abstractNumId="3">
+  <w:abstractNum w:abstractNumId="3" w15:restartNumberingAfterBreak="0">
     <w:nsid w:val="1F4836ED"/>
     <w:multiLevelType w:val="multilevel"/>
     <w:tmpl w:val="A6744E00"/>
@@ -19733,7 +19675,7 @@
       </w:rPr>
     </w:lvl>
   </w:abstractNum>
-  <w:abstractNum w:abstractNumId="4">
+  <w:abstractNum w:abstractNumId="4" w15:restartNumberingAfterBreak="0">
     <w:nsid w:val="2CB012AA"/>
     <w:multiLevelType w:val="hybridMultilevel"/>
     <w:tmpl w:val="5EC8B00A"/>
@@ -19819,7 +19761,7 @@
       </w:pPr>
     </w:lvl>
   </w:abstractNum>
-  <w:abstractNum w:abstractNumId="5">
+  <w:abstractNum w:abstractNumId="5" w15:restartNumberingAfterBreak="0">
     <w:nsid w:val="2CD063C8"/>
     <w:multiLevelType w:val="multilevel"/>
     <w:tmpl w:val="A6744E00"/>
@@ -19940,7 +19882,7 @@
       </w:rPr>
     </w:lvl>
   </w:abstractNum>
-  <w:abstractNum w:abstractNumId="6">
+  <w:abstractNum w:abstractNumId="6" w15:restartNumberingAfterBreak="0">
     <w:nsid w:val="373A6BE6"/>
     <w:multiLevelType w:val="hybridMultilevel"/>
     <w:tmpl w:val="6AB2AD30"/>
@@ -20026,7 +19968,7 @@
       </w:pPr>
     </w:lvl>
   </w:abstractNum>
-  <w:abstractNum w:abstractNumId="7">
+  <w:abstractNum w:abstractNumId="7" w15:restartNumberingAfterBreak="0">
     <w:nsid w:val="4941756E"/>
     <w:multiLevelType w:val="multilevel"/>
     <w:tmpl w:val="A6744E00"/>
@@ -20147,7 +20089,7 @@
       </w:rPr>
     </w:lvl>
   </w:abstractNum>
-  <w:abstractNum w:abstractNumId="8">
+  <w:abstractNum w:abstractNumId="8" w15:restartNumberingAfterBreak="0">
     <w:nsid w:val="4DC96D5D"/>
     <w:multiLevelType w:val="hybridMultilevel"/>
     <w:tmpl w:val="C76AB6EC"/>
@@ -20233,7 +20175,7 @@
       </w:pPr>
     </w:lvl>
   </w:abstractNum>
-  <w:abstractNum w:abstractNumId="9">
+  <w:abstractNum w:abstractNumId="9" w15:restartNumberingAfterBreak="0">
     <w:nsid w:val="4EFE195D"/>
     <w:multiLevelType w:val="multilevel"/>
     <w:tmpl w:val="267E2670"/>
@@ -20354,7 +20296,7 @@
       </w:rPr>
     </w:lvl>
   </w:abstractNum>
-  <w:abstractNum w:abstractNumId="10">
+  <w:abstractNum w:abstractNumId="10" w15:restartNumberingAfterBreak="0">
     <w:nsid w:val="765D22B2"/>
     <w:multiLevelType w:val="multilevel"/>
     <w:tmpl w:val="267E2670"/>
@@ -20475,7 +20417,7 @@
       </w:rPr>
     </w:lvl>
   </w:abstractNum>
-  <w:abstractNum w:abstractNumId="11">
+  <w:abstractNum w:abstractNumId="11" w15:restartNumberingAfterBreak="0">
     <w:nsid w:val="7AD34DD9"/>
     <w:multiLevelType w:val="multilevel"/>
     <w:tmpl w:val="A6744E00"/>
@@ -21384,7 +21326,7 @@
 </file>
 
 <file path=customXml/itemProps1.xml><?xml version="1.0" encoding="utf-8"?>
-<ds:datastoreItem xmlns:ds="http://schemas.openxmlformats.org/officeDocument/2006/customXml" ds:itemID="{C28A3CEF-486B-4ED6-8DF1-386DF4FCCC9E}">
+<ds:datastoreItem xmlns:ds="http://schemas.openxmlformats.org/officeDocument/2006/customXml" ds:itemID="{57CE5AE0-7357-4F22-AF16-E452685ED14B}">
   <ds:schemaRefs>
     <ds:schemaRef ds:uri="http://schemas.openxmlformats.org/officeDocument/2006/bibliography"/>
   </ds:schemaRefs>

</xml_diff>